<commit_message>
Adding github account links
</commit_message>
<xml_diff>
--- a/documentation/ProjectProposalStudentNameRev02.docx
+++ b/documentation/ProjectProposalStudentNameRev02.docx
@@ -79,14 +79,27 @@
       <w:r>
         <w:t xml:space="preserve">Prepared by </w:t>
       </w:r>
-      <w:fldSimple w:instr=" MERGEFIELD &quot;Student_Name&quot; ">
-        <w:r>
-          <w:rPr>
-            <w:noProof/>
-          </w:rPr>
-          <w:t>«Student_Name»</w:t>
-        </w:r>
-      </w:fldSimple>
+      <w:r>
+        <w:fldChar w:fldCharType="begin"/>
+      </w:r>
+      <w:r>
+        <w:instrText xml:space="preserve"> MERGEFIELD "Student_Name" </w:instrText>
+      </w:r>
+      <w:r>
+        <w:fldChar w:fldCharType="separate"/>
+      </w:r>
+      <w:r>
+        <w:rPr>
+          <w:noProof/>
+        </w:rPr>
+        <w:t>«Student_Name»</w:t>
+      </w:r>
+      <w:r>
+        <w:rPr>
+          <w:noProof/>
+        </w:rPr>
+        <w:fldChar w:fldCharType="end"/>
+      </w:r>
       <w:r>
         <w:br/>
       </w:r>
@@ -102,14 +115,41 @@
         </w:rPr>
         <w:br/>
       </w:r>
-      <w:fldSimple w:instr=" MERGEFIELD &quot;Project_website&quot; ">
-        <w:r>
-          <w:rPr>
-            <w:noProof/>
-          </w:rPr>
-          <w:t>«Project_website»</w:t>
-        </w:r>
-      </w:fldSimple>
+      <w:r>
+        <w:fldChar w:fldCharType="begin"/>
+      </w:r>
+      <w:r>
+        <w:instrText xml:space="preserve"> MERGEFIELD "Project_website" </w:instrText>
+      </w:r>
+      <w:r>
+        <w:fldChar w:fldCharType="separate"/>
+      </w:r>
+      <w:r>
+        <w:rPr>
+          <w:noProof/>
+        </w:rPr>
+        <w:t>«Project_</w:t>
+      </w:r>
+      <w:r>
+        <w:rPr>
+          <w:noProof/>
+        </w:rPr>
+        <w:t>repository</w:t>
+      </w:r>
+      <w:bookmarkStart w:id="0" w:name="_GoBack"/>
+      <w:bookmarkEnd w:id="0"/>
+      <w:r>
+        <w:rPr>
+          <w:noProof/>
+        </w:rPr>
+        <w:t>»</w:t>
+      </w:r>
+      <w:r>
+        <w:rPr>
+          <w:noProof/>
+        </w:rPr>
+        <w:fldChar w:fldCharType="end"/>
+      </w:r>
     </w:p>
     <w:p>
       <w:pPr>
@@ -149,14 +189,30 @@
       <w:r>
         <w:t xml:space="preserve"> </w:t>
       </w:r>
-      <w:fldSimple w:instr=" MERGEFIELD &quot;My_project_will&quot; ">
-        <w:r>
-          <w:rPr>
-            <w:noProof/>
-          </w:rPr>
-          <w:t>«My_project_will»</w:t>
-        </w:r>
-      </w:fldSimple>
+      <w:r>
+        <w:fldChar w:fldCharType="begin"/>
+      </w:r>
+      <w:r>
+        <w:instrText xml:space="preserve"> MERGEFIELD "My_pro</w:instrText>
+      </w:r>
+      <w:r>
+        <w:instrText xml:space="preserve">ject_will" </w:instrText>
+      </w:r>
+      <w:r>
+        <w:fldChar w:fldCharType="separate"/>
+      </w:r>
+      <w:r>
+        <w:rPr>
+          <w:noProof/>
+        </w:rPr>
+        <w:t>«My_project_will»</w:t>
+      </w:r>
+      <w:r>
+        <w:rPr>
+          <w:noProof/>
+        </w:rPr>
+        <w:fldChar w:fldCharType="end"/>
+      </w:r>
       <w:r>
         <w:t xml:space="preserve">. The </w:t>
       </w:r>
@@ -166,28 +222,54 @@
       <w:r>
         <w:t xml:space="preserve"> will store </w:t>
       </w:r>
-      <w:fldSimple w:instr=" MERGEFIELD &quot;The_database_will_store&quot; ">
-        <w:r>
-          <w:rPr>
-            <w:noProof/>
-          </w:rPr>
-          <w:t>«The_database_will_store»</w:t>
-        </w:r>
-      </w:fldSimple>
+      <w:r>
+        <w:fldChar w:fldCharType="begin"/>
+      </w:r>
+      <w:r>
+        <w:instrText xml:space="preserve"> MERGEFIELD "The_database_will_store" </w:instrText>
+      </w:r>
+      <w:r>
+        <w:fldChar w:fldCharType="separate"/>
+      </w:r>
+      <w:r>
+        <w:rPr>
+          <w:noProof/>
+        </w:rPr>
+        <w:t>«The_database_will_store»</w:t>
+      </w:r>
+      <w:r>
+        <w:rPr>
+          <w:noProof/>
+        </w:rPr>
+        <w:fldChar w:fldCharType="end"/>
+      </w:r>
       <w:r>
         <w:t>. The mobile device functionality will include</w:t>
       </w:r>
       <w:r>
         <w:t xml:space="preserve"> </w:t>
       </w:r>
-      <w:fldSimple w:instr=" MERGEFIELD &quot;The_mobile_device_functionality_will_inc&quot; ">
-        <w:r>
-          <w:rPr>
-            <w:noProof/>
-          </w:rPr>
-          <w:t>«The_mobile_device_functionality_will_inc»</w:t>
-        </w:r>
-      </w:fldSimple>
+      <w:r>
+        <w:fldChar w:fldCharType="begin"/>
+      </w:r>
+      <w:r>
+        <w:instrText xml:space="preserve"> MERGEFIELD "The_mobile_device_functionality_will_inc" </w:instrText>
+      </w:r>
+      <w:r>
+        <w:fldChar w:fldCharType="separate"/>
+      </w:r>
+      <w:r>
+        <w:rPr>
+          <w:noProof/>
+        </w:rPr>
+        <w:t>«The_mobile_device_functionality_will_inc»</w:t>
+      </w:r>
+      <w:r>
+        <w:rPr>
+          <w:noProof/>
+        </w:rPr>
+        <w:fldChar w:fldCharType="end"/>
+      </w:r>
       <w:r>
         <w:t xml:space="preserve"> and will be further detailed in the mobile application proposal</w:t>
       </w:r>
@@ -197,28 +279,54 @@
       <w:r>
         <w:t xml:space="preserve"> the following company/department </w:t>
       </w:r>
-      <w:fldSimple w:instr=" MERGEFIELD &quot;I_will_be_collaborating_with_the_followi&quot; ">
-        <w:r>
-          <w:rPr>
-            <w:noProof/>
-          </w:rPr>
-          <w:t>«I_will_be_collaborating_with_the_followi»</w:t>
-        </w:r>
-      </w:fldSimple>
+      <w:r>
+        <w:fldChar w:fldCharType="begin"/>
+      </w:r>
+      <w:r>
+        <w:instrText xml:space="preserve"> MERGEFIELD "I_will_be_collaborating_with_the_followi" </w:instrText>
+      </w:r>
+      <w:r>
+        <w:fldChar w:fldCharType="separate"/>
+      </w:r>
+      <w:r>
+        <w:rPr>
+          <w:noProof/>
+        </w:rPr>
+        <w:t>«I_will_be_collaborating_with_the_followi»</w:t>
+      </w:r>
+      <w:r>
+        <w:rPr>
+          <w:noProof/>
+        </w:rPr>
+        <w:fldChar w:fldCharType="end"/>
+      </w:r>
       <w:r>
         <w:t xml:space="preserve">. </w:t>
       </w:r>
       <w:r>
         <w:t xml:space="preserve">In the winter semester I plan to form a group with the following students, who are also building similar hardware this term and working on the mobile application with me </w:t>
       </w:r>
-      <w:fldSimple w:instr=" MERGEFIELD &quot;My_group_in_the_winter_semester_will_inc&quot; ">
-        <w:r>
-          <w:rPr>
-            <w:noProof/>
-          </w:rPr>
-          <w:t>«My_group_in_the_winter_semester_will_inc»</w:t>
-        </w:r>
-      </w:fldSimple>
+      <w:r>
+        <w:fldChar w:fldCharType="begin"/>
+      </w:r>
+      <w:r>
+        <w:instrText xml:space="preserve"> MERGEFIELD "My_group_in_the_winter_semester_will_inc" </w:instrText>
+      </w:r>
+      <w:r>
+        <w:fldChar w:fldCharType="separate"/>
+      </w:r>
+      <w:r>
+        <w:rPr>
+          <w:noProof/>
+        </w:rPr>
+        <w:t>«My_group_in_the_winter_semester_will_inc»</w:t>
+      </w:r>
+      <w:r>
+        <w:rPr>
+          <w:noProof/>
+        </w:rPr>
+        <w:fldChar w:fldCharType="end"/>
+      </w:r>
       <w:r>
         <w:t xml:space="preserve">. </w:t>
       </w:r>
@@ -255,27 +363,51 @@
       <w:r>
         <w:t xml:space="preserve">The problem solved by this project is </w:t>
       </w:r>
-      <w:fldSimple w:instr=" MERGEFIELD &quot;M_50_word_problem_statement&quot; ">
-        <w:r>
-          <w:rPr>
-            <w:noProof/>
-          </w:rPr>
-          <w:t>«M_50_word_problem_statement»</w:t>
-        </w:r>
-        <w:bookmarkStart w:id="0" w:name="_GoBack"/>
-        <w:bookmarkEnd w:id="0"/>
-      </w:fldSimple>
+      <w:r>
+        <w:fldChar w:fldCharType="begin"/>
+      </w:r>
+      <w:r>
+        <w:instrText xml:space="preserve"> MERGEFIELD "M_50_word_problem_statement" </w:instrText>
+      </w:r>
+      <w:r>
+        <w:fldChar w:fldCharType="separate"/>
+      </w:r>
+      <w:r>
+        <w:rPr>
+          <w:noProof/>
+        </w:rPr>
+        <w:t>«M_50_word_problem_statement»</w:t>
+      </w:r>
+      <w:r>
+        <w:rPr>
+          <w:noProof/>
+        </w:rPr>
+        <w:fldChar w:fldCharType="end"/>
+      </w:r>
       <w:r>
         <w:t xml:space="preserve">. A bit of background about this topic is </w:t>
       </w:r>
-      <w:fldSimple w:instr=" MERGEFIELD &quot;M_100_words_of_background&quot; ">
-        <w:r>
-          <w:rPr>
-            <w:noProof/>
-          </w:rPr>
-          <w:t>«M_100_words_of_background»</w:t>
-        </w:r>
-      </w:fldSimple>
+      <w:r>
+        <w:fldChar w:fldCharType="begin"/>
+      </w:r>
+      <w:r>
+        <w:instrText xml:space="preserve"> MERGEFIELD "M_100_words_of_background" </w:instrText>
+      </w:r>
+      <w:r>
+        <w:fldChar w:fldCharType="separate"/>
+      </w:r>
+      <w:r>
+        <w:rPr>
+          <w:noProof/>
+        </w:rPr>
+        <w:t>«M_100_words_of_background»</w:t>
+      </w:r>
+      <w:r>
+        <w:rPr>
+          <w:noProof/>
+        </w:rPr>
+        <w:fldChar w:fldCharType="end"/>
+      </w:r>
       <w:r>
         <w:t>.</w:t>
       </w:r>
@@ -652,14 +784,27 @@
       </w:r>
     </w:p>
     <w:p>
-      <w:fldSimple w:instr=" MERGEFIELD &quot;Brief_description_of_planned_purchases&quot; ">
-        <w:r>
-          <w:rPr>
-            <w:noProof/>
-          </w:rPr>
-          <w:t>«Brief_description_of_planned_purchases»</w:t>
-        </w:r>
-      </w:fldSimple>
+      <w:r>
+        <w:fldChar w:fldCharType="begin"/>
+      </w:r>
+      <w:r>
+        <w:instrText xml:space="preserve"> MERGEFIELD "Brief_description_of_planned_purchases" </w:instrText>
+      </w:r>
+      <w:r>
+        <w:fldChar w:fldCharType="separate"/>
+      </w:r>
+      <w:r>
+        <w:rPr>
+          <w:noProof/>
+        </w:rPr>
+        <w:t>«Brief_description_of_planned_purchases»</w:t>
+      </w:r>
+      <w:r>
+        <w:rPr>
+          <w:noProof/>
+        </w:rPr>
+        <w:fldChar w:fldCharType="end"/>
+      </w:r>
     </w:p>
     <w:p>
       <w:pPr>
@@ -694,14 +839,27 @@
       <w:r>
         <w:t xml:space="preserve"> solution for </w:t>
       </w:r>
-      <w:fldSimple w:instr=" MERGEFIELD &quot;Solution_description&quot; ">
-        <w:r>
-          <w:rPr>
-            <w:noProof/>
-          </w:rPr>
-          <w:t>«Solution_description»</w:t>
-        </w:r>
-      </w:fldSimple>
+      <w:r>
+        <w:fldChar w:fldCharType="begin"/>
+      </w:r>
+      <w:r>
+        <w:instrText xml:space="preserve"> MERGEFIELD "Solution_description" </w:instrText>
+      </w:r>
+      <w:r>
+        <w:fldChar w:fldCharType="separate"/>
+      </w:r>
+      <w:r>
+        <w:rPr>
+          <w:noProof/>
+        </w:rPr>
+        <w:t>«Solution_description»</w:t>
+      </w:r>
+      <w:r>
+        <w:rPr>
+          <w:noProof/>
+        </w:rPr>
+        <w:fldChar w:fldCharType="end"/>
+      </w:r>
       <w:r>
         <w:rPr>
           <w:noProof/>
@@ -766,14 +924,27 @@
       <w:r>
         <w:t xml:space="preserve">[1] </w:t>
       </w:r>
-      <w:fldSimple w:instr=" MERGEFIELD &quot;Current_product_APA_citation&quot; ">
-        <w:r>
-          <w:rPr>
-            <w:noProof/>
-          </w:rPr>
-          <w:t>«Current_product_APA_citation»</w:t>
-        </w:r>
-      </w:fldSimple>
+      <w:r>
+        <w:fldChar w:fldCharType="begin"/>
+      </w:r>
+      <w:r>
+        <w:instrText xml:space="preserve"> MERGEFIELD "Current_product_APA_citation" </w:instrText>
+      </w:r>
+      <w:r>
+        <w:fldChar w:fldCharType="separate"/>
+      </w:r>
+      <w:r>
+        <w:rPr>
+          <w:noProof/>
+        </w:rPr>
+        <w:t>«Current_product_APA_citation»</w:t>
+      </w:r>
+      <w:r>
+        <w:rPr>
+          <w:noProof/>
+        </w:rPr>
+        <w:fldChar w:fldCharType="end"/>
+      </w:r>
     </w:p>
     <w:p>
       <w:r>
@@ -810,14 +981,27 @@
       <w:r>
         <w:t xml:space="preserve">[3] </w:t>
       </w:r>
-      <w:fldSimple w:instr=" MERGEFIELD &quot;Existing_research_IEEE_paper_APA_citatio&quot; ">
-        <w:r>
-          <w:rPr>
-            <w:noProof/>
-          </w:rPr>
-          <w:t>«Existing_research_IEEE_paper_APA_citatio»</w:t>
-        </w:r>
-      </w:fldSimple>
+      <w:r>
+        <w:fldChar w:fldCharType="begin"/>
+      </w:r>
+      <w:r>
+        <w:instrText xml:space="preserve"> MERGEFIELD "Existing_research_IEEE_paper_APA_citatio" </w:instrText>
+      </w:r>
+      <w:r>
+        <w:fldChar w:fldCharType="separate"/>
+      </w:r>
+      <w:r>
+        <w:rPr>
+          <w:noProof/>
+        </w:rPr>
+        <w:t>«Existing_research_IEEE_paper_APA_citatio»</w:t>
+      </w:r>
+      <w:r>
+        <w:rPr>
+          <w:noProof/>
+        </w:rPr>
+        <w:fldChar w:fldCharType="end"/>
+      </w:r>
     </w:p>
     <w:p/>
     <w:sectPr>
@@ -1039,6 +1223,9 @@
   <wne:recipientData>
     <wne:active wne:val="1"/>
     <wne:hash wne:val="1603099000"/>
+  </wne:recipientData>
+  <wne:recipientData>
+    <wne:active wne:val="1"/>
   </wne:recipientData>
   <wne:recipientData>
     <wne:active wne:val="1"/>
@@ -2353,12 +2540,6 @@
 </file>
 
 <file path=customXml/item1.xml><?xml version="1.0" encoding="utf-8"?>
-<mappings xmlns="http://schemas.microsoft.com/pics">
-  <picture>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</picture>
-</mappings>
-</file>
-
-<file path=customXml/item2.xml><?xml version="1.0" encoding="utf-8"?>
 <FormTemplates xmlns="http://schemas.microsoft.com/sharepoint/v3/contenttype/forms">
   <Display>DocumentLibraryForm</Display>
   <Edit>AssetEditForm</Edit>
@@ -2366,18 +2547,24 @@
 </FormTemplates>
 </file>
 
+<file path=customXml/item2.xml><?xml version="1.0" encoding="utf-8"?>
+<mappings xmlns="http://schemas.microsoft.com/pics">
+  <picture>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</picture>
+</mappings>
+</file>
+
 <file path=customXml/itemProps1.xml><?xml version="1.0" encoding="utf-8"?>
+<ds:datastoreItem xmlns:ds="http://schemas.openxmlformats.org/officeDocument/2006/customXml" ds:itemID="{7F216A1A-1C43-443B-8ED7-1A415C322584}">
+  <ds:schemaRefs>
+    <ds:schemaRef ds:uri="http://schemas.microsoft.com/sharepoint/v3/contenttype/forms"/>
+  </ds:schemaRefs>
+</ds:datastoreItem>
+</file>
+
+<file path=customXml/itemProps2.xml><?xml version="1.0" encoding="utf-8"?>
 <ds:datastoreItem xmlns:ds="http://schemas.openxmlformats.org/officeDocument/2006/customXml" ds:itemID="{E437E9E5-EE29-454F-8714-516920628209}">
   <ds:schemaRefs>
     <ds:schemaRef ds:uri="http://schemas.microsoft.com/pics"/>
   </ds:schemaRefs>
 </ds:datastoreItem>
-</file>
-
-<file path=customXml/itemProps2.xml><?xml version="1.0" encoding="utf-8"?>
-<ds:datastoreItem xmlns:ds="http://schemas.openxmlformats.org/officeDocument/2006/customXml" ds:itemID="{7F216A1A-1C43-443B-8ED7-1A415C322584}">
-  <ds:schemaRefs>
-    <ds:schemaRef ds:uri="http://schemas.microsoft.com/sharepoint/v3/contenttype/forms"/>
-  </ds:schemaRefs>
-</ds:datastoreItem>
 </file>
</xml_diff>

<commit_message>
Improved clarity for next time
</commit_message>
<xml_diff>
--- a/documentation/ProjectProposalStudentNameRev02.docx
+++ b/documentation/ProjectProposalStudentNameRev02.docx
@@ -136,12 +136,90 @@
         </w:rPr>
         <w:t>repository</w:t>
       </w:r>
+      <w:r>
+        <w:rPr>
+          <w:noProof/>
+        </w:rPr>
+        <w:t>»</w:t>
+      </w:r>
+      <w:r>
+        <w:rPr>
+          <w:noProof/>
+        </w:rPr>
+        <w:fldChar w:fldCharType="end"/>
+      </w:r>
+    </w:p>
+    <w:p>
+      <w:pPr>
+        <w:rPr>
+          <w:b/>
+        </w:rPr>
+      </w:pPr>
+      <w:r>
+        <w:rPr>
+          <w:b/>
+        </w:rPr>
+        <w:t>Executive Summary</w:t>
+      </w:r>
+    </w:p>
+    <w:p>
+      <w:r>
+        <w:t xml:space="preserve">As a student in the Computer Engineering Technology program, I will be integrating the knowledge and skills I have learned from our program into this Internet of Things themed capstone project. This proposal requests the approval to build the hardware portion that will connect to a </w:t>
+      </w:r>
+      <w:r>
+        <w:t xml:space="preserve">database </w:t>
+      </w:r>
+      <w:r>
+        <w:t xml:space="preserve">as well as to a mobile device application. The internet connected hardware will include </w:t>
+      </w:r>
+      <w:r>
+        <w:t>a custom PCB with</w:t>
+      </w:r>
+      <w:r>
+        <w:t xml:space="preserve"> the following</w:t>
+      </w:r>
+      <w:r>
+        <w:t xml:space="preserve"> </w:t>
+      </w:r>
+      <w:r>
+        <w:t xml:space="preserve">sensors and actuators </w:t>
+      </w:r>
+      <w:r>
+        <w:fldChar w:fldCharType="begin"/>
+      </w:r>
+      <w:r>
+        <w:instrText xml:space="preserve"> MERGE</w:instrText>
+      </w:r>
+      <w:r>
+        <w:instrText xml:space="preserve">FIELD "My_project_will" </w:instrText>
+      </w:r>
+      <w:r>
+        <w:fldChar w:fldCharType="separate"/>
+      </w:r>
+      <w:r>
+        <w:rPr>
+          <w:noProof/>
+        </w:rPr>
+        <w:t>«</w:t>
+      </w:r>
+      <w:r>
+        <w:rPr>
+          <w:noProof/>
+        </w:rPr>
+        <w:t>SensorEffector_</w:t>
+      </w:r>
       <w:bookmarkStart w:id="0" w:name="_GoBack"/>
       <w:bookmarkEnd w:id="0"/>
       <w:r>
         <w:rPr>
           <w:noProof/>
         </w:rPr>
+        <w:t>choice</w:t>
+      </w:r>
+      <w:r>
+        <w:rPr>
+          <w:noProof/>
+        </w:rPr>
         <w:t>»</w:t>
       </w:r>
       <w:r>
@@ -150,6 +228,138 @@
         </w:rPr>
         <w:fldChar w:fldCharType="end"/>
       </w:r>
+      <w:r>
+        <w:t xml:space="preserve">. The </w:t>
+      </w:r>
+      <w:r>
+        <w:t>database</w:t>
+      </w:r>
+      <w:r>
+        <w:t xml:space="preserve"> will store </w:t>
+      </w:r>
+      <w:r>
+        <w:fldChar w:fldCharType="begin"/>
+      </w:r>
+      <w:r>
+        <w:instrText xml:space="preserve"> MERGEFIELD "The_database_will_store" </w:instrText>
+      </w:r>
+      <w:r>
+        <w:fldChar w:fldCharType="separate"/>
+      </w:r>
+      <w:r>
+        <w:rPr>
+          <w:noProof/>
+        </w:rPr>
+        <w:t>«The_database_will_store»</w:t>
+      </w:r>
+      <w:r>
+        <w:rPr>
+          <w:noProof/>
+        </w:rPr>
+        <w:fldChar w:fldCharType="end"/>
+      </w:r>
+      <w:r>
+        <w:t>. The mobile device functionality will include</w:t>
+      </w:r>
+      <w:r>
+        <w:t xml:space="preserve"> </w:t>
+      </w:r>
+      <w:r>
+        <w:fldChar w:fldCharType="begin"/>
+      </w:r>
+      <w:r>
+        <w:instrText xml:space="preserve"> MERGEFIELD "The_mobile_device_functionality_will_inc" </w:instrText>
+      </w:r>
+      <w:r>
+        <w:fldChar w:fldCharType="separate"/>
+      </w:r>
+      <w:r>
+        <w:rPr>
+          <w:noProof/>
+        </w:rPr>
+        <w:t>«The_mobile_device_functionality_will_inc»</w:t>
+      </w:r>
+      <w:r>
+        <w:rPr>
+          <w:noProof/>
+        </w:rPr>
+        <w:fldChar w:fldCharType="end"/>
+      </w:r>
+      <w:r>
+        <w:t xml:space="preserve"> and will be further detailed in the mobile application proposal</w:t>
+      </w:r>
+      <w:r>
+        <w:t>. I will be collaborating with</w:t>
+      </w:r>
+      <w:r>
+        <w:t xml:space="preserve"> the following company/department </w:t>
+      </w:r>
+      <w:r>
+        <w:fldChar w:fldCharType="begin"/>
+      </w:r>
+      <w:r>
+        <w:instrText xml:space="preserve"> MERGEFIELD "I_will_be_collaborating_with_the_followi" </w:instrText>
+      </w:r>
+      <w:r>
+        <w:fldChar w:fldCharType="separate"/>
+      </w:r>
+      <w:r>
+        <w:rPr>
+          <w:noProof/>
+        </w:rPr>
+        <w:t>«I_will_be_collaborating_with_the_followi»</w:t>
+      </w:r>
+      <w:r>
+        <w:rPr>
+          <w:noProof/>
+        </w:rPr>
+        <w:fldChar w:fldCharType="end"/>
+      </w:r>
+      <w:r>
+        <w:t xml:space="preserve">. </w:t>
+      </w:r>
+      <w:r>
+        <w:t xml:space="preserve">In the winter semester I plan to form a group with the following students, who are also building similar hardware this term and working on the mobile application with me </w:t>
+      </w:r>
+      <w:r>
+        <w:fldChar w:fldCharType="begin"/>
+      </w:r>
+      <w:r>
+        <w:instrText xml:space="preserve"> MERGEFIELD "My_group_in_the_winter_semester_will_inc" </w:instrText>
+      </w:r>
+      <w:r>
+        <w:fldChar w:fldCharType="separate"/>
+      </w:r>
+      <w:r>
+        <w:rPr>
+          <w:noProof/>
+        </w:rPr>
+        <w:t>«My_group_in_the_winter_semester_will_inc»</w:t>
+      </w:r>
+      <w:r>
+        <w:rPr>
+          <w:noProof/>
+        </w:rPr>
+        <w:fldChar w:fldCharType="end"/>
+      </w:r>
+      <w:r>
+        <w:t xml:space="preserve">. </w:t>
+      </w:r>
+      <w:r>
+        <w:t xml:space="preserve">The hardware will be completed in CENG 317 Hardware Production Techniques </w:t>
+      </w:r>
+      <w:r>
+        <w:t xml:space="preserve">independently </w:t>
+      </w:r>
+      <w:r>
+        <w:t>and the application will be completed in CENG 319 Software Project. These will be integrated together in the subsequent term in CENG 355 Computer Systems Project</w:t>
+      </w:r>
+      <w:r>
+        <w:t xml:space="preserve"> as a member of a 2 or 3 student group</w:t>
+      </w:r>
+      <w:r>
+        <w:t>.</w:t>
+      </w:r>
     </w:p>
     <w:p>
       <w:pPr>
@@ -161,42 +371,18 @@
         <w:rPr>
           <w:b/>
         </w:rPr>
-        <w:t>Executive Summary</w:t>
-      </w:r>
-    </w:p>
-    <w:p>
-      <w:r>
-        <w:t xml:space="preserve">As a student in the Computer Engineering Technology program, I will be integrating the knowledge and skills I have learned from our program into this Internet of Things themed capstone project. This proposal requests the approval to build the hardware portion that will connect to a </w:t>
-      </w:r>
-      <w:r>
-        <w:t xml:space="preserve">database </w:t>
-      </w:r>
-      <w:r>
-        <w:t xml:space="preserve">as well as to a mobile device application. The internet connected hardware will include </w:t>
-      </w:r>
-      <w:r>
-        <w:t xml:space="preserve">a custom PCB with </w:t>
-      </w:r>
-      <w:r>
-        <w:t xml:space="preserve">sensors and actuators </w:t>
-      </w:r>
-      <w:r>
-        <w:t>f</w:t>
-      </w:r>
-      <w:r>
-        <w:t>or</w:t>
-      </w:r>
-      <w:r>
-        <w:t xml:space="preserve"> </w:t>
+        <w:t>Background</w:t>
+      </w:r>
+    </w:p>
+    <w:p>
+      <w:r>
+        <w:t xml:space="preserve">The problem solved by this project is </w:t>
       </w:r>
       <w:r>
         <w:fldChar w:fldCharType="begin"/>
       </w:r>
       <w:r>
-        <w:instrText xml:space="preserve"> MERGEFIELD "My_pro</w:instrText>
-      </w:r>
-      <w:r>
-        <w:instrText xml:space="preserve">ject_will" </w:instrText>
+        <w:instrText xml:space="preserve"> MERGEFIELD "M_50_word_problem_statement" </w:instrText>
       </w:r>
       <w:r>
         <w:fldChar w:fldCharType="separate"/>
@@ -205,7 +391,7 @@
         <w:rPr>
           <w:noProof/>
         </w:rPr>
-        <w:t>«My_project_will»</w:t>
+        <w:t>«M_50_word_problem_statement»</w:t>
       </w:r>
       <w:r>
         <w:rPr>
@@ -214,19 +400,13 @@
         <w:fldChar w:fldCharType="end"/>
       </w:r>
       <w:r>
-        <w:t xml:space="preserve">. The </w:t>
-      </w:r>
-      <w:r>
-        <w:t>database</w:t>
-      </w:r>
-      <w:r>
-        <w:t xml:space="preserve"> will store </w:t>
+        <w:t xml:space="preserve">. A bit of background about this topic is </w:t>
       </w:r>
       <w:r>
         <w:fldChar w:fldCharType="begin"/>
       </w:r>
       <w:r>
-        <w:instrText xml:space="preserve"> MERGEFIELD "The_database_will_store" </w:instrText>
+        <w:instrText xml:space="preserve"> MERGEFIELD "M_100_words_of_background" </w:instrText>
       </w:r>
       <w:r>
         <w:fldChar w:fldCharType="separate"/>
@@ -235,7 +415,7 @@
         <w:rPr>
           <w:noProof/>
         </w:rPr>
-        <w:t>«The_database_will_store»</w:t>
+        <w:t>«M_100_words_of_background»</w:t>
       </w:r>
       <w:r>
         <w:rPr>
@@ -244,175 +424,10 @@
         <w:fldChar w:fldCharType="end"/>
       </w:r>
       <w:r>
-        <w:t>. The mobile device functionality will include</w:t>
-      </w:r>
-      <w:r>
-        <w:t xml:space="preserve"> </w:t>
-      </w:r>
-      <w:r>
-        <w:fldChar w:fldCharType="begin"/>
-      </w:r>
-      <w:r>
-        <w:instrText xml:space="preserve"> MERGEFIELD "The_mobile_device_functionality_will_inc" </w:instrText>
-      </w:r>
-      <w:r>
-        <w:fldChar w:fldCharType="separate"/>
-      </w:r>
-      <w:r>
-        <w:rPr>
-          <w:noProof/>
-        </w:rPr>
-        <w:t>«The_mobile_device_functionality_will_inc»</w:t>
-      </w:r>
-      <w:r>
-        <w:rPr>
-          <w:noProof/>
-        </w:rPr>
-        <w:fldChar w:fldCharType="end"/>
-      </w:r>
-      <w:r>
-        <w:t xml:space="preserve"> and will be further detailed in the mobile application proposal</w:t>
-      </w:r>
-      <w:r>
-        <w:t>. I will be collaborating with</w:t>
-      </w:r>
-      <w:r>
-        <w:t xml:space="preserve"> the following company/department </w:t>
-      </w:r>
-      <w:r>
-        <w:fldChar w:fldCharType="begin"/>
-      </w:r>
-      <w:r>
-        <w:instrText xml:space="preserve"> MERGEFIELD "I_will_be_collaborating_with_the_followi" </w:instrText>
-      </w:r>
-      <w:r>
-        <w:fldChar w:fldCharType="separate"/>
-      </w:r>
-      <w:r>
-        <w:rPr>
-          <w:noProof/>
-        </w:rPr>
-        <w:t>«I_will_be_collaborating_with_the_followi»</w:t>
-      </w:r>
-      <w:r>
-        <w:rPr>
-          <w:noProof/>
-        </w:rPr>
-        <w:fldChar w:fldCharType="end"/>
-      </w:r>
-      <w:r>
-        <w:t xml:space="preserve">. </w:t>
-      </w:r>
-      <w:r>
-        <w:t xml:space="preserve">In the winter semester I plan to form a group with the following students, who are also building similar hardware this term and working on the mobile application with me </w:t>
-      </w:r>
-      <w:r>
-        <w:fldChar w:fldCharType="begin"/>
-      </w:r>
-      <w:r>
-        <w:instrText xml:space="preserve"> MERGEFIELD "My_group_in_the_winter_semester_will_inc" </w:instrText>
-      </w:r>
-      <w:r>
-        <w:fldChar w:fldCharType="separate"/>
-      </w:r>
-      <w:r>
-        <w:rPr>
-          <w:noProof/>
-        </w:rPr>
-        <w:t>«My_group_in_the_winter_semester_will_inc»</w:t>
-      </w:r>
-      <w:r>
-        <w:rPr>
-          <w:noProof/>
-        </w:rPr>
-        <w:fldChar w:fldCharType="end"/>
-      </w:r>
-      <w:r>
-        <w:t xml:space="preserve">. </w:t>
-      </w:r>
-      <w:r>
-        <w:t xml:space="preserve">The hardware will be completed in CENG 317 Hardware Production Techniques </w:t>
-      </w:r>
-      <w:r>
-        <w:t xml:space="preserve">independently </w:t>
-      </w:r>
-      <w:r>
-        <w:t>and the application will be completed in CENG 319 Software Project. These will be integrated together in the subsequent term in CENG 355 Computer Systems Project</w:t>
-      </w:r>
-      <w:r>
-        <w:t xml:space="preserve"> as a member of a 2 or 3 student group</w:t>
-      </w:r>
-      <w:r>
         <w:t>.</w:t>
       </w:r>
     </w:p>
     <w:p>
-      <w:pPr>
-        <w:rPr>
-          <w:b/>
-        </w:rPr>
-      </w:pPr>
-      <w:r>
-        <w:rPr>
-          <w:b/>
-        </w:rPr>
-        <w:t>Background</w:t>
-      </w:r>
-    </w:p>
-    <w:p>
-      <w:r>
-        <w:t xml:space="preserve">The problem solved by this project is </w:t>
-      </w:r>
-      <w:r>
-        <w:fldChar w:fldCharType="begin"/>
-      </w:r>
-      <w:r>
-        <w:instrText xml:space="preserve"> MERGEFIELD "M_50_word_problem_statement" </w:instrText>
-      </w:r>
-      <w:r>
-        <w:fldChar w:fldCharType="separate"/>
-      </w:r>
-      <w:r>
-        <w:rPr>
-          <w:noProof/>
-        </w:rPr>
-        <w:t>«M_50_word_problem_statement»</w:t>
-      </w:r>
-      <w:r>
-        <w:rPr>
-          <w:noProof/>
-        </w:rPr>
-        <w:fldChar w:fldCharType="end"/>
-      </w:r>
-      <w:r>
-        <w:t xml:space="preserve">. A bit of background about this topic is </w:t>
-      </w:r>
-      <w:r>
-        <w:fldChar w:fldCharType="begin"/>
-      </w:r>
-      <w:r>
-        <w:instrText xml:space="preserve"> MERGEFIELD "M_100_words_of_background" </w:instrText>
-      </w:r>
-      <w:r>
-        <w:fldChar w:fldCharType="separate"/>
-      </w:r>
-      <w:r>
-        <w:rPr>
-          <w:noProof/>
-        </w:rPr>
-        <w:t>«M_100_words_of_background»</w:t>
-      </w:r>
-      <w:r>
-        <w:rPr>
-          <w:noProof/>
-        </w:rPr>
-        <w:fldChar w:fldCharType="end"/>
-      </w:r>
-      <w:r>
-        <w:t>.</w:t>
-      </w:r>
-    </w:p>
-    <w:p>
       <w:r>
         <w:t xml:space="preserve">Existing products on the market include [1]. </w:t>
       </w:r>
@@ -422,13 +437,8 @@
       <w:r>
         <w:t>My Subscribed Content</w:t>
       </w:r>
-      <w:proofErr w:type="gramStart"/>
-      <w:r>
-        <w:t>”[</w:t>
-      </w:r>
-      <w:proofErr w:type="gramEnd"/>
-      <w:r>
-        <w:t>2</w:t>
+      <w:r>
+        <w:t>”[2</w:t>
       </w:r>
       <w:r>
         <w:t>] and have found and read [</w:t>
@@ -769,15 +779,7 @@
         <w:t xml:space="preserve">rough </w:t>
       </w:r>
       <w:r>
-        <w:t>effort and non-</w:t>
-      </w:r>
-      <w:proofErr w:type="spellStart"/>
-      <w:r>
-        <w:t>labour</w:t>
-      </w:r>
-      <w:proofErr w:type="spellEnd"/>
-      <w:r>
-        <w:t xml:space="preserve"> estimates respectively for each phase.</w:t>
+        <w:t>effort and non-labour estimates respectively for each phase.</w:t>
       </w:r>
       <w:r>
         <w:t xml:space="preserve"> A Gantt chart will be added by week 3 to provide more project schedule details and a more complete budget will be added by week 4. It is important to start tasks as soon as possible to be able to meet deadlines.</w:t>
@@ -829,15 +831,7 @@
         <w:t xml:space="preserve">This proposal presents a plan for providing </w:t>
       </w:r>
       <w:r>
-        <w:t xml:space="preserve">an </w:t>
-      </w:r>
-      <w:proofErr w:type="spellStart"/>
-      <w:r>
-        <w:t>IoT</w:t>
-      </w:r>
-      <w:proofErr w:type="spellEnd"/>
-      <w:r>
-        <w:t xml:space="preserve"> solution for </w:t>
+        <w:t xml:space="preserve">an IoT solution for </w:t>
       </w:r>
       <w:r>
         <w:fldChar w:fldCharType="begin"/>
@@ -882,15 +876,7 @@
         <w:t xml:space="preserve"> collaborative</w:t>
       </w:r>
       <w:r>
-        <w:t xml:space="preserve"> </w:t>
-      </w:r>
-      <w:proofErr w:type="spellStart"/>
-      <w:r>
-        <w:t>IoT</w:t>
-      </w:r>
-      <w:proofErr w:type="spellEnd"/>
-      <w:r>
-        <w:t xml:space="preserve"> capstone project</w:t>
+        <w:t xml:space="preserve"> IoT capstone project</w:t>
       </w:r>
       <w:r>
         <w:t xml:space="preserve"> demonstrating my ability to learn how to support projects such as the initiative described by [3]</w:t>
@@ -960,15 +946,7 @@
         <w:t xml:space="preserve">. (2015, August 28). </w:t>
       </w:r>
       <w:r>
-        <w:t xml:space="preserve">IEEE </w:t>
-      </w:r>
-      <w:proofErr w:type="spellStart"/>
-      <w:r>
-        <w:t>Xplore</w:t>
-      </w:r>
-      <w:proofErr w:type="spellEnd"/>
-      <w:r>
-        <w:t xml:space="preserve"> Digital Library</w:t>
+        <w:t>IEEE Xplore Digital Library</w:t>
       </w:r>
       <w:r>
         <w:t xml:space="preserve"> [Online]. Available: </w:t>
@@ -1223,6 +1201,12 @@
   <wne:recipientData>
     <wne:active wne:val="1"/>
     <wne:hash wne:val="1603099000"/>
+  </wne:recipientData>
+  <wne:recipientData>
+    <wne:active wne:val="1"/>
+  </wne:recipientData>
+  <wne:recipientData>
+    <wne:active wne:val="1"/>
   </wne:recipientData>
   <wne:recipientData>
     <wne:active wne:val="1"/>

</xml_diff>